<commit_message>
modified javacript dan DOM
</commit_message>
<xml_diff>
--- a/javascript/Javascript dan DOM/Javascript dan DOM.docx
+++ b/javascript/Javascript dan DOM/Javascript dan DOM.docx
@@ -1,6 +1,6 @@
 
 <file path=word/document.xml><?xml version="1.0" encoding="utf-8"?>
-<w:document xmlns:wpc="http://schemas.microsoft.com/office/word/2010/wordprocessingCanvas" xmlns:mc="http://schemas.openxmlformats.org/markup-compatibility/2006" xmlns:o="urn:schemas-microsoft-com:office:office" xmlns:r="http://schemas.openxmlformats.org/officeDocument/2006/relationships" xmlns:m="http://schemas.openxmlformats.org/officeDocument/2006/math" xmlns:v="urn:schemas-microsoft-com:vml" xmlns:wp14="http://schemas.microsoft.com/office/word/2010/wordprocessingDrawing" xmlns:wp="http://schemas.openxmlformats.org/drawingml/2006/wordprocessingDrawing" xmlns:w10="urn:schemas-microsoft-com:office:word" xmlns:w="http://schemas.openxmlformats.org/wordprocessingml/2006/main" xmlns:w14="http://schemas.microsoft.com/office/word/2010/wordml" xmlns:wpg="http://schemas.microsoft.com/office/word/2010/wordprocessingGroup" xmlns:wpi="http://schemas.microsoft.com/office/word/2010/wordprocessingInk" xmlns:wne="http://schemas.microsoft.com/office/word/2006/wordml" xmlns:wps="http://schemas.microsoft.com/office/word/2010/wordprocessingShape" mc:Ignorable="w14 wp14">
+<w:document xmlns:ve="http://schemas.openxmlformats.org/markup-compatibility/2006" xmlns:o="urn:schemas-microsoft-com:office:office" xmlns:r="http://schemas.openxmlformats.org/officeDocument/2006/relationships" xmlns:m="http://schemas.openxmlformats.org/officeDocument/2006/math" xmlns:v="urn:schemas-microsoft-com:vml" xmlns:wp="http://schemas.openxmlformats.org/drawingml/2006/wordprocessingDrawing" xmlns:w10="urn:schemas-microsoft-com:office:word" xmlns:w="http://schemas.openxmlformats.org/wordprocessingml/2006/main" xmlns:wne="http://schemas.microsoft.com/office/word/2006/wordml">
   <w:body>
     <w:p>
       <w:pPr>
@@ -21,7 +21,7 @@
       <w:r>
         <w:t xml:space="preserve"> </w:t>
       </w:r>
-      <w:hyperlink r:id="rId6" w:history="1">
+      <w:hyperlink r:id="rId5" w:history="1">
         <w:r>
           <w:rPr>
             <w:rStyle w:val="Hyperlink"/>
@@ -34,29 +34,29 @@
       <w:r>
         <w:t xml:space="preserve">  </w:t>
       </w:r>
+      <w:hyperlink r:id="rId6" w:history="1">
+        <w:r>
+          <w:rPr>
+            <w:rStyle w:val="Hyperlink"/>
+          </w:rPr>
+          <w:t>vid2</w:t>
+        </w:r>
+      </w:hyperlink>
+      <w:r>
+        <w:t xml:space="preserve">  </w:t>
+      </w:r>
       <w:hyperlink r:id="rId7" w:history="1">
         <w:r>
           <w:rPr>
             <w:rStyle w:val="Hyperlink"/>
           </w:rPr>
-          <w:t>vid2</w:t>
+          <w:t>ex1</w:t>
         </w:r>
       </w:hyperlink>
       <w:r>
         <w:t xml:space="preserve">  </w:t>
       </w:r>
       <w:hyperlink r:id="rId8" w:history="1">
-        <w:r>
-          <w:rPr>
-            <w:rStyle w:val="Hyperlink"/>
-          </w:rPr>
-          <w:t>ex1</w:t>
-        </w:r>
-      </w:hyperlink>
-      <w:r>
-        <w:t xml:space="preserve">  </w:t>
-      </w:r>
-      <w:hyperlink r:id="rId9" w:history="1">
         <w:r>
           <w:rPr>
             <w:rStyle w:val="Hyperlink"/>
@@ -83,49 +83,49 @@
     <w:p>
       <w:pPr>
         <w:pStyle w:val="ListParagraph"/>
-      </w:pPr>
-      <w:r>
-        <w:t xml:space="preserve">Manipulasi Element: innerHTML, style, </w:t>
-      </w:r>
-      <w:r>
-        <w:t xml:space="preserve">getAttribute, </w:t>
-      </w:r>
-      <w:r>
-        <w:t>setAttribute,</w:t>
-      </w:r>
-      <w:r>
-        <w:t xml:space="preserve"> removeAttribute,</w:t>
-      </w:r>
-      <w:r>
-        <w:t xml:space="preserve"> classList</w:t>
-      </w:r>
-      <w:r>
-        <w:t xml:space="preserve"> (add</w:t>
-      </w:r>
-      <w:r>
-        <w:t xml:space="preserve">,remove,toggle,item)  </w:t>
+        <w:numPr>
+          <w:ilvl w:val="0"/>
+          <w:numId w:val="1"/>
+        </w:numPr>
+      </w:pPr>
+      <w:r>
+        <w:t xml:space="preserve">a. </w:t>
+      </w:r>
+      <w:r>
+        <w:t>Manipulasi Element</w:t>
+      </w:r>
+      <w:r>
+        <w:t xml:space="preserve"> </w:t>
+      </w:r>
+      <w:hyperlink r:id="rId9" w:history="1">
+        <w:r>
+          <w:rPr>
+            <w:rStyle w:val="Hyperlink"/>
+          </w:rPr>
+          <w:t>vid</w:t>
+        </w:r>
+      </w:hyperlink>
+      <w:r>
+        <w:t xml:space="preserve">  </w:t>
       </w:r>
       <w:hyperlink r:id="rId10" w:history="1">
         <w:r>
           <w:rPr>
             <w:rStyle w:val="Hyperlink"/>
           </w:rPr>
-          <w:t>vid</w:t>
-        </w:r>
-      </w:hyperlink>
-    </w:p>
-    <w:p>
-      <w:pPr>
-        <w:pStyle w:val="ListParagraph"/>
-      </w:pPr>
+          <w:t>ex</w:t>
+        </w:r>
+      </w:hyperlink>
+    </w:p>
+    <w:p>
+      <w:pPr>
+        <w:pStyle w:val="ListParagraph"/>
+      </w:pPr>
+      <w:r>
+        <w:t xml:space="preserve">b. </w:t>
+      </w:r>
       <w:r>
         <w:t>Manipulasi Node</w:t>
-      </w:r>
-      <w:r>
-        <w:t>: document.createElement,document. createTextNode, node.appendChild, node.insertBefore, parentNode. removeChild, parentNode.replaceChild</w:t>
-      </w:r>
-      <w:r>
-        <w:t xml:space="preserve"> (dll yang baru)</w:t>
       </w:r>
       <w:r>
         <w:t xml:space="preserve">  </w:t>
@@ -325,7 +325,7 @@
 </file>
 
 <file path=word/numbering.xml><?xml version="1.0" encoding="utf-8"?>
-<w:numbering xmlns:wpc="http://schemas.microsoft.com/office/word/2010/wordprocessingCanvas" xmlns:mc="http://schemas.openxmlformats.org/markup-compatibility/2006" xmlns:o="urn:schemas-microsoft-com:office:office" xmlns:r="http://schemas.openxmlformats.org/officeDocument/2006/relationships" xmlns:m="http://schemas.openxmlformats.org/officeDocument/2006/math" xmlns:v="urn:schemas-microsoft-com:vml" xmlns:wp14="http://schemas.microsoft.com/office/word/2010/wordprocessingDrawing" xmlns:wp="http://schemas.openxmlformats.org/drawingml/2006/wordprocessingDrawing" xmlns:w10="urn:schemas-microsoft-com:office:word" xmlns:w="http://schemas.openxmlformats.org/wordprocessingml/2006/main" xmlns:w14="http://schemas.microsoft.com/office/word/2010/wordml" xmlns:wpg="http://schemas.microsoft.com/office/word/2010/wordprocessingGroup" xmlns:wpi="http://schemas.microsoft.com/office/word/2010/wordprocessingInk" xmlns:wne="http://schemas.microsoft.com/office/word/2006/wordml" xmlns:wps="http://schemas.microsoft.com/office/word/2010/wordprocessingShape" mc:Ignorable="w14 wp14">
+<w:numbering xmlns:ve="http://schemas.openxmlformats.org/markup-compatibility/2006" xmlns:o="urn:schemas-microsoft-com:office:office" xmlns:r="http://schemas.openxmlformats.org/officeDocument/2006/relationships" xmlns:m="http://schemas.openxmlformats.org/officeDocument/2006/math" xmlns:v="urn:schemas-microsoft-com:vml" xmlns:wp="http://schemas.openxmlformats.org/drawingml/2006/wordprocessingDrawing" xmlns:w10="urn:schemas-microsoft-com:office:word" xmlns:w="http://schemas.openxmlformats.org/wordprocessingml/2006/main" xmlns:wne="http://schemas.microsoft.com/office/word/2006/wordml">
   <w:abstractNum w:abstractNumId="0">
     <w:nsid w:val="7C522045"/>
     <w:multiLevelType w:val="hybridMultilevel"/>
@@ -422,7 +422,7 @@
 </file>
 
 <file path=word/styles.xml><?xml version="1.0" encoding="utf-8"?>
-<w:styles xmlns:mc="http://schemas.openxmlformats.org/markup-compatibility/2006" xmlns:r="http://schemas.openxmlformats.org/officeDocument/2006/relationships" xmlns:w="http://schemas.openxmlformats.org/wordprocessingml/2006/main" xmlns:w14="http://schemas.microsoft.com/office/word/2010/wordml" mc:Ignorable="w14">
+<w:styles xmlns:r="http://schemas.openxmlformats.org/officeDocument/2006/relationships" xmlns:w="http://schemas.openxmlformats.org/wordprocessingml/2006/main">
   <w:docDefaults>
     <w:rPrDefault>
       <w:rPr>
@@ -593,6 +593,7 @@
     <w:uiPriority w:val="99"/>
     <w:semiHidden/>
     <w:unhideWhenUsed/>
+    <w:qFormat/>
     <w:tblPr>
       <w:tblInd w:w="0" w:type="dxa"/>
       <w:tblCellMar>
@@ -1079,7 +1080,7 @@
   <a:extraClrSchemeLst/>
   <a:extLst>
     <a:ext uri="{05A4C25C-085E-4340-85A3-A5531E510DB2}">
-      <thm15:themeFamily xmlns:thm15="http://schemas.microsoft.com/office/thememl/2012/main" xmlns="" name="Office Theme" id="{62F939B6-93AF-4DB8-9C6B-D6C7DFDC589F}" vid="{4A3C46E8-61CC-4603-A589-7422A47A8E4A}"/>
+      <thm15:themeFamily xmlns="" xmlns:thm15="http://schemas.microsoft.com/office/thememl/2012/main" name="Office Theme" id="{62F939B6-93AF-4DB8-9C6B-D6C7DFDC589F}" vid="{4A3C46E8-61CC-4603-A589-7422A47A8E4A}"/>
     </a:ext>
   </a:extLst>
 </a:theme>

</xml_diff>

<commit_message>
modified javascript dan DOM
</commit_message>
<xml_diff>
--- a/javascript/Javascript dan DOM/Javascript dan DOM.docx
+++ b/javascript/Javascript dan DOM/Javascript dan DOM.docx
@@ -1,13 +1,13 @@
 
 <file path=word/document.xml><?xml version="1.0" encoding="utf-8"?>
-<w:document xmlns:ve="http://schemas.openxmlformats.org/markup-compatibility/2006" xmlns:o="urn:schemas-microsoft-com:office:office" xmlns:r="http://schemas.openxmlformats.org/officeDocument/2006/relationships" xmlns:m="http://schemas.openxmlformats.org/officeDocument/2006/math" xmlns:v="urn:schemas-microsoft-com:vml" xmlns:wp="http://schemas.openxmlformats.org/drawingml/2006/wordprocessingDrawing" xmlns:w10="urn:schemas-microsoft-com:office:word" xmlns:w="http://schemas.openxmlformats.org/wordprocessingml/2006/main" xmlns:wne="http://schemas.microsoft.com/office/word/2006/wordml">
+<w:document xmlns:wpc="http://schemas.microsoft.com/office/word/2010/wordprocessingCanvas" xmlns:mc="http://schemas.openxmlformats.org/markup-compatibility/2006" xmlns:o="urn:schemas-microsoft-com:office:office" xmlns:r="http://schemas.openxmlformats.org/officeDocument/2006/relationships" xmlns:m="http://schemas.openxmlformats.org/officeDocument/2006/math" xmlns:v="urn:schemas-microsoft-com:vml" xmlns:wp14="http://schemas.microsoft.com/office/word/2010/wordprocessingDrawing" xmlns:wp="http://schemas.openxmlformats.org/drawingml/2006/wordprocessingDrawing" xmlns:w10="urn:schemas-microsoft-com:office:word" xmlns:w="http://schemas.openxmlformats.org/wordprocessingml/2006/main" xmlns:w14="http://schemas.microsoft.com/office/word/2010/wordml" xmlns:wpg="http://schemas.microsoft.com/office/word/2010/wordprocessingGroup" xmlns:wpi="http://schemas.microsoft.com/office/word/2010/wordprocessingInk" xmlns:wne="http://schemas.microsoft.com/office/word/2006/wordml" xmlns:wps="http://schemas.microsoft.com/office/word/2010/wordprocessingShape" mc:Ignorable="w14 wp14">
   <w:body>
     <w:p>
       <w:pPr>
-        <w:pStyle w:val="ListParagraph"/>
+        <w:pStyle w:val="NoSpacing"/>
         <w:numPr>
           <w:ilvl w:val="0"/>
-          <w:numId w:val="1"/>
+          <w:numId w:val="6"/>
         </w:numPr>
       </w:pPr>
       <w:smartTag w:uri="urn:schemas-microsoft-com:office:smarttags" w:element="stockticker">
@@ -21,7 +21,7 @@
       <w:r>
         <w:t xml:space="preserve"> </w:t>
       </w:r>
-      <w:hyperlink r:id="rId5" w:history="1">
+      <w:hyperlink r:id="rId6" w:history="1">
         <w:r>
           <w:rPr>
             <w:rStyle w:val="Hyperlink"/>
@@ -29,12 +29,10 @@
           <w:t>vid1</w:t>
         </w:r>
       </w:hyperlink>
-      <w:bookmarkStart w:id="0" w:name="_GoBack"/>
-      <w:bookmarkEnd w:id="0"/>
       <w:r>
         <w:t xml:space="preserve">  </w:t>
       </w:r>
-      <w:hyperlink r:id="rId6" w:history="1">
+      <w:hyperlink r:id="rId7" w:history="1">
         <w:r>
           <w:rPr>
             <w:rStyle w:val="Hyperlink"/>
@@ -45,7 +43,7 @@
       <w:r>
         <w:t xml:space="preserve">  </w:t>
       </w:r>
-      <w:hyperlink r:id="rId7" w:history="1">
+      <w:hyperlink r:id="rId8" w:history="1">
         <w:r>
           <w:rPr>
             <w:rStyle w:val="Hyperlink"/>
@@ -56,7 +54,7 @@
       <w:r>
         <w:t xml:space="preserve">  </w:t>
       </w:r>
-      <w:hyperlink r:id="rId8" w:history="1">
+      <w:hyperlink r:id="rId9" w:history="1">
         <w:r>
           <w:rPr>
             <w:rStyle w:val="Hyperlink"/>
@@ -67,10 +65,10 @@
     </w:p>
     <w:p>
       <w:pPr>
-        <w:pStyle w:val="ListParagraph"/>
+        <w:pStyle w:val="NoSpacing"/>
         <w:numPr>
           <w:ilvl w:val="0"/>
-          <w:numId w:val="1"/>
+          <w:numId w:val="6"/>
         </w:numPr>
       </w:pPr>
       <w:r>
@@ -82,22 +80,20 @@
     </w:p>
     <w:p>
       <w:pPr>
-        <w:pStyle w:val="ListParagraph"/>
+        <w:pStyle w:val="NoSpacing"/>
         <w:numPr>
           <w:ilvl w:val="0"/>
-          <w:numId w:val="1"/>
+          <w:numId w:val="8"/>
         </w:numPr>
-      </w:pPr>
-      <w:r>
-        <w:t xml:space="preserve">a. </w:t>
-      </w:r>
+        <w:ind w:left="1134"/>
+      </w:pPr>
       <w:r>
         <w:t>Manipulasi Element</w:t>
       </w:r>
       <w:r>
         <w:t xml:space="preserve"> </w:t>
       </w:r>
-      <w:hyperlink r:id="rId9" w:history="1">
+      <w:hyperlink r:id="rId10" w:history="1">
         <w:r>
           <w:rPr>
             <w:rStyle w:val="Hyperlink"/>
@@ -108,7 +104,7 @@
       <w:r>
         <w:t xml:space="preserve">  </w:t>
       </w:r>
-      <w:hyperlink r:id="rId10" w:history="1">
+      <w:hyperlink r:id="rId11" w:history="1">
         <w:r>
           <w:rPr>
             <w:rStyle w:val="Hyperlink"/>
@@ -119,18 +115,121 @@
     </w:p>
     <w:p>
       <w:pPr>
-        <w:pStyle w:val="ListParagraph"/>
-      </w:pPr>
-      <w:r>
-        <w:t xml:space="preserve">b. </w:t>
-      </w:r>
+        <w:pStyle w:val="NoSpacing"/>
+        <w:numPr>
+          <w:ilvl w:val="0"/>
+          <w:numId w:val="8"/>
+        </w:numPr>
+        <w:ind w:left="1134"/>
+      </w:pPr>
       <w:r>
         <w:t>Manipulasi Node</w:t>
       </w:r>
       <w:r>
         <w:t xml:space="preserve">  </w:t>
       </w:r>
-      <w:hyperlink r:id="rId11" w:history="1">
+      <w:hyperlink r:id="rId12" w:history="1">
+        <w:r>
+          <w:rPr>
+            <w:rStyle w:val="Hyperlink"/>
+          </w:rPr>
+          <w:t>vid</w:t>
+        </w:r>
+      </w:hyperlink>
+      <w:r>
+        <w:t xml:space="preserve">  </w:t>
+      </w:r>
+      <w:hyperlink r:id="rId13" w:history="1">
+        <w:r>
+          <w:rPr>
+            <w:rStyle w:val="Hyperlink"/>
+          </w:rPr>
+          <w:t>ex</w:t>
+        </w:r>
+      </w:hyperlink>
+    </w:p>
+    <w:p>
+      <w:pPr>
+        <w:pStyle w:val="NoSpacing"/>
+        <w:numPr>
+          <w:ilvl w:val="0"/>
+          <w:numId w:val="6"/>
+        </w:numPr>
+      </w:pPr>
+      <w:r>
+        <w:t>DOM EVENTS</w:t>
+      </w:r>
+      <w:r>
+        <w:t xml:space="preserve">  </w:t>
+      </w:r>
+      <w:hyperlink r:id="rId14" w:history="1">
+        <w:r>
+          <w:rPr>
+            <w:rStyle w:val="Hyperlink"/>
+          </w:rPr>
+          <w:t>vid</w:t>
+        </w:r>
+      </w:hyperlink>
+      <w:r>
+        <w:t xml:space="preserve">  </w:t>
+      </w:r>
+      <w:hyperlink r:id="rId15" w:history="1">
+        <w:r>
+          <w:rPr>
+            <w:rStyle w:val="Hyperlink"/>
+          </w:rPr>
+          <w:t>ex</w:t>
+        </w:r>
+      </w:hyperlink>
+    </w:p>
+    <w:p>
+      <w:pPr>
+        <w:pStyle w:val="NoSpacing"/>
+        <w:numPr>
+          <w:ilvl w:val="0"/>
+          <w:numId w:val="6"/>
+        </w:numPr>
+      </w:pPr>
+      <w:bookmarkStart w:id="0" w:name="_GoBack"/>
+      <w:bookmarkEnd w:id="0"/>
+      <w:r>
+        <w:t xml:space="preserve">LATIHAN DOM   </w:t>
+      </w:r>
+      <w:hyperlink r:id="rId16" w:history="1">
+        <w:r>
+          <w:rPr>
+            <w:rStyle w:val="Hyperlink"/>
+          </w:rPr>
+          <w:t>latihanWarna</w:t>
+        </w:r>
+      </w:hyperlink>
+      <w:r>
+        <w:t xml:space="preserve">  </w:t>
+      </w:r>
+      <w:hyperlink r:id="rId17" w:history="1">
+        <w:r>
+          <w:rPr>
+            <w:rStyle w:val="Hyperlink"/>
+          </w:rPr>
+          <w:t>latihanGameSuwitJawa</w:t>
+        </w:r>
+      </w:hyperlink>
+    </w:p>
+    <w:p>
+      <w:pPr>
+        <w:pStyle w:val="NoSpacing"/>
+        <w:numPr>
+          <w:ilvl w:val="0"/>
+          <w:numId w:val="6"/>
+        </w:numPr>
+      </w:pPr>
+      <w:r>
+        <w:t>DOM TRAVERSAL : parentNode, parentElement, nextSibling, nextElementSibling, previousSibling, previousElementSibling</w:t>
+      </w:r>
+      <w:r>
+        <w:t xml:space="preserve">  </w:t>
+      </w:r>
+      <w:hyperlink r:id="rId18" w:history="1">
         <w:r>
           <w:rPr>
             <w:rStyle w:val="Hyperlink"/>
@@ -141,95 +240,19 @@
     </w:p>
     <w:p>
       <w:pPr>
-        <w:pStyle w:val="ListParagraph"/>
+        <w:pStyle w:val="NoSpacing"/>
         <w:numPr>
           <w:ilvl w:val="0"/>
-          <w:numId w:val="1"/>
+          <w:numId w:val="6"/>
         </w:numPr>
       </w:pPr>
       <w:r>
-        <w:t>DOM EVENTS</w:t>
-      </w:r>
-      <w:r>
-        <w:t xml:space="preserve">  </w:t>
-      </w:r>
-      <w:hyperlink r:id="rId12" w:history="1">
-        <w:r>
-          <w:rPr>
-            <w:rStyle w:val="Hyperlink"/>
-          </w:rPr>
-          <w:t>vid</w:t>
-        </w:r>
-      </w:hyperlink>
+        <w:t>PREVENT DEFAULT:  e.preventDefault()</w:t>
+      </w:r>
       <w:r>
         <w:t xml:space="preserve">   </w:t>
       </w:r>
-    </w:p>
-    <w:p>
-      <w:pPr>
-        <w:pStyle w:val="ListParagraph"/>
-      </w:pPr>
-      <w:r>
-        <w:t>Event Handler (Inline HTML Atribute, Elemen Method) : on&lt;event&gt;</w:t>
-      </w:r>
-      <w:r>
-        <w:t xml:space="preserve">  element.onclick = ubahwarna;</w:t>
-      </w:r>
-    </w:p>
-    <w:p>
-      <w:pPr>
-        <w:pStyle w:val="ListParagraph"/>
-      </w:pPr>
-      <w:r>
-        <w:t>addEventListener()</w:t>
-      </w:r>
-    </w:p>
-    <w:p>
-      <w:pPr>
-        <w:pStyle w:val="ListParagraph"/>
-        <w:numPr>
-          <w:ilvl w:val="0"/>
-          <w:numId w:val="1"/>
-        </w:numPr>
-      </w:pPr>
-      <w:r>
-        <w:t xml:space="preserve">LATIHAN DOM   </w:t>
-      </w:r>
-      <w:hyperlink r:id="rId13" w:history="1">
-        <w:r>
-          <w:rPr>
-            <w:rStyle w:val="Hyperlink"/>
-          </w:rPr>
-          <w:t>latihanWarna</w:t>
-        </w:r>
-      </w:hyperlink>
-      <w:r>
-        <w:t xml:space="preserve">  </w:t>
-      </w:r>
-      <w:hyperlink r:id="rId14" w:history="1">
-        <w:r>
-          <w:rPr>
-            <w:rStyle w:val="Hyperlink"/>
-          </w:rPr>
-          <w:t>latihanGameSuwitJawa</w:t>
-        </w:r>
-      </w:hyperlink>
-    </w:p>
-    <w:p>
-      <w:pPr>
-        <w:pStyle w:val="ListParagraph"/>
-        <w:numPr>
-          <w:ilvl w:val="0"/>
-          <w:numId w:val="1"/>
-        </w:numPr>
-      </w:pPr>
-      <w:r>
-        <w:t>DOM TRAVERSAL : parentNode, parentElement, nextSibling, nextElementSibling, previousSibling, previousElementSibling</w:t>
-      </w:r>
-      <w:r>
-        <w:t xml:space="preserve">  </w:t>
-      </w:r>
-      <w:hyperlink r:id="rId15" w:history="1">
+      <w:hyperlink r:id="rId19" w:history="1">
         <w:r>
           <w:rPr>
             <w:rStyle w:val="Hyperlink"/>
@@ -240,19 +263,19 @@
     </w:p>
     <w:p>
       <w:pPr>
-        <w:pStyle w:val="ListParagraph"/>
+        <w:pStyle w:val="NoSpacing"/>
         <w:numPr>
           <w:ilvl w:val="0"/>
-          <w:numId w:val="1"/>
+          <w:numId w:val="6"/>
         </w:numPr>
       </w:pPr>
       <w:r>
-        <w:t>PREVENT DEFAULT:  e.preventDefault()</w:t>
-      </w:r>
-      <w:r>
-        <w:t xml:space="preserve">   </w:t>
-      </w:r>
-      <w:hyperlink r:id="rId16" w:history="1">
+        <w:t>EVENT BUBBLING: e.stopPropagation();</w:t>
+      </w:r>
+      <w:r>
+        <w:t xml:space="preserve">  </w:t>
+      </w:r>
+      <w:hyperlink r:id="rId20" w:history="1">
         <w:r>
           <w:rPr>
             <w:rStyle w:val="Hyperlink"/>
@@ -263,39 +286,16 @@
     </w:p>
     <w:p>
       <w:pPr>
-        <w:pStyle w:val="ListParagraph"/>
+        <w:pStyle w:val="NoSpacing"/>
         <w:numPr>
           <w:ilvl w:val="0"/>
-          <w:numId w:val="1"/>
+          <w:numId w:val="6"/>
         </w:numPr>
       </w:pPr>
       <w:r>
-        <w:t>EVENT BUBBLING: e.stopPropagation();</w:t>
-      </w:r>
-      <w:r>
-        <w:t xml:space="preserve">  </w:t>
-      </w:r>
-      <w:hyperlink r:id="rId17" w:history="1">
-        <w:r>
-          <w:rPr>
-            <w:rStyle w:val="Hyperlink"/>
-          </w:rPr>
-          <w:t>vid</w:t>
-        </w:r>
-      </w:hyperlink>
-    </w:p>
-    <w:p>
-      <w:pPr>
-        <w:pStyle w:val="ListParagraph"/>
-        <w:numPr>
-          <w:ilvl w:val="0"/>
-          <w:numId w:val="1"/>
-        </w:numPr>
-      </w:pPr>
-      <w:r>
         <w:t xml:space="preserve">LATIHAN DOM </w:t>
       </w:r>
-      <w:hyperlink r:id="rId18" w:history="1">
+      <w:hyperlink r:id="rId21" w:history="1">
         <w:r>
           <w:rPr>
             <w:rStyle w:val="Hyperlink"/>
@@ -325,8 +325,667 @@
 </file>
 
 <file path=word/numbering.xml><?xml version="1.0" encoding="utf-8"?>
-<w:numbering xmlns:ve="http://schemas.openxmlformats.org/markup-compatibility/2006" xmlns:o="urn:schemas-microsoft-com:office:office" xmlns:r="http://schemas.openxmlformats.org/officeDocument/2006/relationships" xmlns:m="http://schemas.openxmlformats.org/officeDocument/2006/math" xmlns:v="urn:schemas-microsoft-com:vml" xmlns:wp="http://schemas.openxmlformats.org/drawingml/2006/wordprocessingDrawing" xmlns:w10="urn:schemas-microsoft-com:office:word" xmlns:w="http://schemas.openxmlformats.org/wordprocessingml/2006/main" xmlns:wne="http://schemas.microsoft.com/office/word/2006/wordml">
+<w:numbering xmlns:wpc="http://schemas.microsoft.com/office/word/2010/wordprocessingCanvas" xmlns:mc="http://schemas.openxmlformats.org/markup-compatibility/2006" xmlns:o="urn:schemas-microsoft-com:office:office" xmlns:r="http://schemas.openxmlformats.org/officeDocument/2006/relationships" xmlns:m="http://schemas.openxmlformats.org/officeDocument/2006/math" xmlns:v="urn:schemas-microsoft-com:vml" xmlns:wp14="http://schemas.microsoft.com/office/word/2010/wordprocessingDrawing" xmlns:wp="http://schemas.openxmlformats.org/drawingml/2006/wordprocessingDrawing" xmlns:w10="urn:schemas-microsoft-com:office:word" xmlns:w="http://schemas.openxmlformats.org/wordprocessingml/2006/main" xmlns:w14="http://schemas.microsoft.com/office/word/2010/wordml" xmlns:wpg="http://schemas.microsoft.com/office/word/2010/wordprocessingGroup" xmlns:wpi="http://schemas.microsoft.com/office/word/2010/wordprocessingInk" xmlns:wne="http://schemas.microsoft.com/office/word/2006/wordml" xmlns:wps="http://schemas.microsoft.com/office/word/2010/wordprocessingShape" mc:Ignorable="w14 wp14">
   <w:abstractNum w:abstractNumId="0">
+    <w:nsid w:val="284176FF"/>
+    <w:multiLevelType w:val="hybridMultilevel"/>
+    <w:tmpl w:val="538EDA26"/>
+    <w:lvl w:ilvl="0" w:tplc="04090019">
+      <w:start w:val="1"/>
+      <w:numFmt w:val="lowerLetter"/>
+      <w:lvlText w:val="%1."/>
+      <w:lvlJc w:val="left"/>
+      <w:pPr>
+        <w:ind w:left="720" w:hanging="360"/>
+      </w:pPr>
+      <w:rPr>
+        <w:rFonts w:hint="default"/>
+      </w:rPr>
+    </w:lvl>
+    <w:lvl w:ilvl="1" w:tplc="04090019" w:tentative="1">
+      <w:start w:val="1"/>
+      <w:numFmt w:val="lowerLetter"/>
+      <w:lvlText w:val="%2."/>
+      <w:lvlJc w:val="left"/>
+      <w:pPr>
+        <w:ind w:left="1440" w:hanging="360"/>
+      </w:pPr>
+    </w:lvl>
+    <w:lvl w:ilvl="2" w:tplc="0409001B" w:tentative="1">
+      <w:start w:val="1"/>
+      <w:numFmt w:val="lowerRoman"/>
+      <w:lvlText w:val="%3."/>
+      <w:lvlJc w:val="right"/>
+      <w:pPr>
+        <w:ind w:left="2160" w:hanging="180"/>
+      </w:pPr>
+    </w:lvl>
+    <w:lvl w:ilvl="3" w:tplc="0409000F" w:tentative="1">
+      <w:start w:val="1"/>
+      <w:numFmt w:val="decimal"/>
+      <w:lvlText w:val="%4."/>
+      <w:lvlJc w:val="left"/>
+      <w:pPr>
+        <w:ind w:left="2880" w:hanging="360"/>
+      </w:pPr>
+    </w:lvl>
+    <w:lvl w:ilvl="4" w:tplc="04090019" w:tentative="1">
+      <w:start w:val="1"/>
+      <w:numFmt w:val="lowerLetter"/>
+      <w:lvlText w:val="%5."/>
+      <w:lvlJc w:val="left"/>
+      <w:pPr>
+        <w:ind w:left="3600" w:hanging="360"/>
+      </w:pPr>
+    </w:lvl>
+    <w:lvl w:ilvl="5" w:tplc="0409001B" w:tentative="1">
+      <w:start w:val="1"/>
+      <w:numFmt w:val="lowerRoman"/>
+      <w:lvlText w:val="%6."/>
+      <w:lvlJc w:val="right"/>
+      <w:pPr>
+        <w:ind w:left="4320" w:hanging="180"/>
+      </w:pPr>
+    </w:lvl>
+    <w:lvl w:ilvl="6" w:tplc="0409000F" w:tentative="1">
+      <w:start w:val="1"/>
+      <w:numFmt w:val="decimal"/>
+      <w:lvlText w:val="%7."/>
+      <w:lvlJc w:val="left"/>
+      <w:pPr>
+        <w:ind w:left="5040" w:hanging="360"/>
+      </w:pPr>
+    </w:lvl>
+    <w:lvl w:ilvl="7" w:tplc="04090019" w:tentative="1">
+      <w:start w:val="1"/>
+      <w:numFmt w:val="lowerLetter"/>
+      <w:lvlText w:val="%8."/>
+      <w:lvlJc w:val="left"/>
+      <w:pPr>
+        <w:ind w:left="5760" w:hanging="360"/>
+      </w:pPr>
+    </w:lvl>
+    <w:lvl w:ilvl="8" w:tplc="0409001B" w:tentative="1">
+      <w:start w:val="1"/>
+      <w:numFmt w:val="lowerRoman"/>
+      <w:lvlText w:val="%9."/>
+      <w:lvlJc w:val="right"/>
+      <w:pPr>
+        <w:ind w:left="6480" w:hanging="180"/>
+      </w:pPr>
+    </w:lvl>
+  </w:abstractNum>
+  <w:abstractNum w:abstractNumId="1">
+    <w:nsid w:val="2C7B200E"/>
+    <w:multiLevelType w:val="hybridMultilevel"/>
+    <w:tmpl w:val="C476638E"/>
+    <w:lvl w:ilvl="0" w:tplc="04090001">
+      <w:start w:val="1"/>
+      <w:numFmt w:val="bullet"/>
+      <w:lvlText w:val=""/>
+      <w:lvlJc w:val="left"/>
+      <w:pPr>
+        <w:ind w:left="720" w:hanging="360"/>
+      </w:pPr>
+      <w:rPr>
+        <w:rFonts w:ascii="Symbol" w:hAnsi="Symbol" w:hint="default"/>
+      </w:rPr>
+    </w:lvl>
+    <w:lvl w:ilvl="1" w:tplc="04090003" w:tentative="1">
+      <w:start w:val="1"/>
+      <w:numFmt w:val="bullet"/>
+      <w:lvlText w:val="o"/>
+      <w:lvlJc w:val="left"/>
+      <w:pPr>
+        <w:ind w:left="1440" w:hanging="360"/>
+      </w:pPr>
+      <w:rPr>
+        <w:rFonts w:ascii="Courier New" w:hAnsi="Courier New" w:cs="Courier New" w:hint="default"/>
+      </w:rPr>
+    </w:lvl>
+    <w:lvl w:ilvl="2" w:tplc="04090005" w:tentative="1">
+      <w:start w:val="1"/>
+      <w:numFmt w:val="bullet"/>
+      <w:lvlText w:val=""/>
+      <w:lvlJc w:val="left"/>
+      <w:pPr>
+        <w:ind w:left="2160" w:hanging="360"/>
+      </w:pPr>
+      <w:rPr>
+        <w:rFonts w:ascii="Wingdings" w:hAnsi="Wingdings" w:hint="default"/>
+      </w:rPr>
+    </w:lvl>
+    <w:lvl w:ilvl="3" w:tplc="04090001" w:tentative="1">
+      <w:start w:val="1"/>
+      <w:numFmt w:val="bullet"/>
+      <w:lvlText w:val=""/>
+      <w:lvlJc w:val="left"/>
+      <w:pPr>
+        <w:ind w:left="2880" w:hanging="360"/>
+      </w:pPr>
+      <w:rPr>
+        <w:rFonts w:ascii="Symbol" w:hAnsi="Symbol" w:hint="default"/>
+      </w:rPr>
+    </w:lvl>
+    <w:lvl w:ilvl="4" w:tplc="04090003" w:tentative="1">
+      <w:start w:val="1"/>
+      <w:numFmt w:val="bullet"/>
+      <w:lvlText w:val="o"/>
+      <w:lvlJc w:val="left"/>
+      <w:pPr>
+        <w:ind w:left="3600" w:hanging="360"/>
+      </w:pPr>
+      <w:rPr>
+        <w:rFonts w:ascii="Courier New" w:hAnsi="Courier New" w:cs="Courier New" w:hint="default"/>
+      </w:rPr>
+    </w:lvl>
+    <w:lvl w:ilvl="5" w:tplc="04090005" w:tentative="1">
+      <w:start w:val="1"/>
+      <w:numFmt w:val="bullet"/>
+      <w:lvlText w:val=""/>
+      <w:lvlJc w:val="left"/>
+      <w:pPr>
+        <w:ind w:left="4320" w:hanging="360"/>
+      </w:pPr>
+      <w:rPr>
+        <w:rFonts w:ascii="Wingdings" w:hAnsi="Wingdings" w:hint="default"/>
+      </w:rPr>
+    </w:lvl>
+    <w:lvl w:ilvl="6" w:tplc="04090001" w:tentative="1">
+      <w:start w:val="1"/>
+      <w:numFmt w:val="bullet"/>
+      <w:lvlText w:val=""/>
+      <w:lvlJc w:val="left"/>
+      <w:pPr>
+        <w:ind w:left="5040" w:hanging="360"/>
+      </w:pPr>
+      <w:rPr>
+        <w:rFonts w:ascii="Symbol" w:hAnsi="Symbol" w:hint="default"/>
+      </w:rPr>
+    </w:lvl>
+    <w:lvl w:ilvl="7" w:tplc="04090003" w:tentative="1">
+      <w:start w:val="1"/>
+      <w:numFmt w:val="bullet"/>
+      <w:lvlText w:val="o"/>
+      <w:lvlJc w:val="left"/>
+      <w:pPr>
+        <w:ind w:left="5760" w:hanging="360"/>
+      </w:pPr>
+      <w:rPr>
+        <w:rFonts w:ascii="Courier New" w:hAnsi="Courier New" w:cs="Courier New" w:hint="default"/>
+      </w:rPr>
+    </w:lvl>
+    <w:lvl w:ilvl="8" w:tplc="04090005" w:tentative="1">
+      <w:start w:val="1"/>
+      <w:numFmt w:val="bullet"/>
+      <w:lvlText w:val=""/>
+      <w:lvlJc w:val="left"/>
+      <w:pPr>
+        <w:ind w:left="6480" w:hanging="360"/>
+      </w:pPr>
+      <w:rPr>
+        <w:rFonts w:ascii="Wingdings" w:hAnsi="Wingdings" w:hint="default"/>
+      </w:rPr>
+    </w:lvl>
+  </w:abstractNum>
+  <w:abstractNum w:abstractNumId="2">
+    <w:nsid w:val="5FC95D3B"/>
+    <w:multiLevelType w:val="hybridMultilevel"/>
+    <w:tmpl w:val="F5985FBC"/>
+    <w:lvl w:ilvl="0" w:tplc="04090019">
+      <w:start w:val="1"/>
+      <w:numFmt w:val="lowerLetter"/>
+      <w:lvlText w:val="%1."/>
+      <w:lvlJc w:val="left"/>
+      <w:pPr>
+        <w:ind w:left="1429" w:hanging="360"/>
+      </w:pPr>
+    </w:lvl>
+    <w:lvl w:ilvl="1" w:tplc="04090019" w:tentative="1">
+      <w:start w:val="1"/>
+      <w:numFmt w:val="lowerLetter"/>
+      <w:lvlText w:val="%2."/>
+      <w:lvlJc w:val="left"/>
+      <w:pPr>
+        <w:ind w:left="2149" w:hanging="360"/>
+      </w:pPr>
+    </w:lvl>
+    <w:lvl w:ilvl="2" w:tplc="0409001B" w:tentative="1">
+      <w:start w:val="1"/>
+      <w:numFmt w:val="lowerRoman"/>
+      <w:lvlText w:val="%3."/>
+      <w:lvlJc w:val="right"/>
+      <w:pPr>
+        <w:ind w:left="2869" w:hanging="180"/>
+      </w:pPr>
+    </w:lvl>
+    <w:lvl w:ilvl="3" w:tplc="0409000F" w:tentative="1">
+      <w:start w:val="1"/>
+      <w:numFmt w:val="decimal"/>
+      <w:lvlText w:val="%4."/>
+      <w:lvlJc w:val="left"/>
+      <w:pPr>
+        <w:ind w:left="3589" w:hanging="360"/>
+      </w:pPr>
+    </w:lvl>
+    <w:lvl w:ilvl="4" w:tplc="04090019" w:tentative="1">
+      <w:start w:val="1"/>
+      <w:numFmt w:val="lowerLetter"/>
+      <w:lvlText w:val="%5."/>
+      <w:lvlJc w:val="left"/>
+      <w:pPr>
+        <w:ind w:left="4309" w:hanging="360"/>
+      </w:pPr>
+    </w:lvl>
+    <w:lvl w:ilvl="5" w:tplc="0409001B" w:tentative="1">
+      <w:start w:val="1"/>
+      <w:numFmt w:val="lowerRoman"/>
+      <w:lvlText w:val="%6."/>
+      <w:lvlJc w:val="right"/>
+      <w:pPr>
+        <w:ind w:left="5029" w:hanging="180"/>
+      </w:pPr>
+    </w:lvl>
+    <w:lvl w:ilvl="6" w:tplc="0409000F" w:tentative="1">
+      <w:start w:val="1"/>
+      <w:numFmt w:val="decimal"/>
+      <w:lvlText w:val="%7."/>
+      <w:lvlJc w:val="left"/>
+      <w:pPr>
+        <w:ind w:left="5749" w:hanging="360"/>
+      </w:pPr>
+    </w:lvl>
+    <w:lvl w:ilvl="7" w:tplc="04090019" w:tentative="1">
+      <w:start w:val="1"/>
+      <w:numFmt w:val="lowerLetter"/>
+      <w:lvlText w:val="%8."/>
+      <w:lvlJc w:val="left"/>
+      <w:pPr>
+        <w:ind w:left="6469" w:hanging="360"/>
+      </w:pPr>
+    </w:lvl>
+    <w:lvl w:ilvl="8" w:tplc="0409001B" w:tentative="1">
+      <w:start w:val="1"/>
+      <w:numFmt w:val="lowerRoman"/>
+      <w:lvlText w:val="%9."/>
+      <w:lvlJc w:val="right"/>
+      <w:pPr>
+        <w:ind w:left="7189" w:hanging="180"/>
+      </w:pPr>
+    </w:lvl>
+  </w:abstractNum>
+  <w:abstractNum w:abstractNumId="3">
+    <w:nsid w:val="6644043D"/>
+    <w:multiLevelType w:val="hybridMultilevel"/>
+    <w:tmpl w:val="9B3822FC"/>
+    <w:lvl w:ilvl="0" w:tplc="04090019">
+      <w:start w:val="1"/>
+      <w:numFmt w:val="lowerLetter"/>
+      <w:lvlText w:val="%1."/>
+      <w:lvlJc w:val="left"/>
+      <w:pPr>
+        <w:ind w:left="720" w:hanging="360"/>
+      </w:pPr>
+    </w:lvl>
+    <w:lvl w:ilvl="1" w:tplc="04090019">
+      <w:start w:val="1"/>
+      <w:numFmt w:val="lowerLetter"/>
+      <w:lvlText w:val="%2."/>
+      <w:lvlJc w:val="left"/>
+      <w:pPr>
+        <w:ind w:left="1440" w:hanging="360"/>
+      </w:pPr>
+    </w:lvl>
+    <w:lvl w:ilvl="2" w:tplc="0409001B" w:tentative="1">
+      <w:start w:val="1"/>
+      <w:numFmt w:val="lowerRoman"/>
+      <w:lvlText w:val="%3."/>
+      <w:lvlJc w:val="right"/>
+      <w:pPr>
+        <w:ind w:left="2160" w:hanging="180"/>
+      </w:pPr>
+    </w:lvl>
+    <w:lvl w:ilvl="3" w:tplc="0409000F" w:tentative="1">
+      <w:start w:val="1"/>
+      <w:numFmt w:val="decimal"/>
+      <w:lvlText w:val="%4."/>
+      <w:lvlJc w:val="left"/>
+      <w:pPr>
+        <w:ind w:left="2880" w:hanging="360"/>
+      </w:pPr>
+    </w:lvl>
+    <w:lvl w:ilvl="4" w:tplc="04090019" w:tentative="1">
+      <w:start w:val="1"/>
+      <w:numFmt w:val="lowerLetter"/>
+      <w:lvlText w:val="%5."/>
+      <w:lvlJc w:val="left"/>
+      <w:pPr>
+        <w:ind w:left="3600" w:hanging="360"/>
+      </w:pPr>
+    </w:lvl>
+    <w:lvl w:ilvl="5" w:tplc="0409001B" w:tentative="1">
+      <w:start w:val="1"/>
+      <w:numFmt w:val="lowerRoman"/>
+      <w:lvlText w:val="%6."/>
+      <w:lvlJc w:val="right"/>
+      <w:pPr>
+        <w:ind w:left="4320" w:hanging="180"/>
+      </w:pPr>
+    </w:lvl>
+    <w:lvl w:ilvl="6" w:tplc="0409000F" w:tentative="1">
+      <w:start w:val="1"/>
+      <w:numFmt w:val="decimal"/>
+      <w:lvlText w:val="%7."/>
+      <w:lvlJc w:val="left"/>
+      <w:pPr>
+        <w:ind w:left="5040" w:hanging="360"/>
+      </w:pPr>
+    </w:lvl>
+    <w:lvl w:ilvl="7" w:tplc="04090019" w:tentative="1">
+      <w:start w:val="1"/>
+      <w:numFmt w:val="lowerLetter"/>
+      <w:lvlText w:val="%8."/>
+      <w:lvlJc w:val="left"/>
+      <w:pPr>
+        <w:ind w:left="5760" w:hanging="360"/>
+      </w:pPr>
+    </w:lvl>
+    <w:lvl w:ilvl="8" w:tplc="0409001B" w:tentative="1">
+      <w:start w:val="1"/>
+      <w:numFmt w:val="lowerRoman"/>
+      <w:lvlText w:val="%9."/>
+      <w:lvlJc w:val="right"/>
+      <w:pPr>
+        <w:ind w:left="6480" w:hanging="180"/>
+      </w:pPr>
+    </w:lvl>
+  </w:abstractNum>
+  <w:abstractNum w:abstractNumId="4">
+    <w:nsid w:val="6D1B62D6"/>
+    <w:multiLevelType w:val="hybridMultilevel"/>
+    <w:tmpl w:val="0F80F4A4"/>
+    <w:lvl w:ilvl="0" w:tplc="04090019">
+      <w:start w:val="1"/>
+      <w:numFmt w:val="lowerLetter"/>
+      <w:lvlText w:val="%1."/>
+      <w:lvlJc w:val="left"/>
+      <w:pPr>
+        <w:ind w:left="720" w:hanging="360"/>
+      </w:pPr>
+    </w:lvl>
+    <w:lvl w:ilvl="1" w:tplc="04090019" w:tentative="1">
+      <w:start w:val="1"/>
+      <w:numFmt w:val="lowerLetter"/>
+      <w:lvlText w:val="%2."/>
+      <w:lvlJc w:val="left"/>
+      <w:pPr>
+        <w:ind w:left="1440" w:hanging="360"/>
+      </w:pPr>
+    </w:lvl>
+    <w:lvl w:ilvl="2" w:tplc="0409001B" w:tentative="1">
+      <w:start w:val="1"/>
+      <w:numFmt w:val="lowerRoman"/>
+      <w:lvlText w:val="%3."/>
+      <w:lvlJc w:val="right"/>
+      <w:pPr>
+        <w:ind w:left="2160" w:hanging="180"/>
+      </w:pPr>
+    </w:lvl>
+    <w:lvl w:ilvl="3" w:tplc="0409000F" w:tentative="1">
+      <w:start w:val="1"/>
+      <w:numFmt w:val="decimal"/>
+      <w:lvlText w:val="%4."/>
+      <w:lvlJc w:val="left"/>
+      <w:pPr>
+        <w:ind w:left="2880" w:hanging="360"/>
+      </w:pPr>
+    </w:lvl>
+    <w:lvl w:ilvl="4" w:tplc="04090019" w:tentative="1">
+      <w:start w:val="1"/>
+      <w:numFmt w:val="lowerLetter"/>
+      <w:lvlText w:val="%5."/>
+      <w:lvlJc w:val="left"/>
+      <w:pPr>
+        <w:ind w:left="3600" w:hanging="360"/>
+      </w:pPr>
+    </w:lvl>
+    <w:lvl w:ilvl="5" w:tplc="0409001B" w:tentative="1">
+      <w:start w:val="1"/>
+      <w:numFmt w:val="lowerRoman"/>
+      <w:lvlText w:val="%6."/>
+      <w:lvlJc w:val="right"/>
+      <w:pPr>
+        <w:ind w:left="4320" w:hanging="180"/>
+      </w:pPr>
+    </w:lvl>
+    <w:lvl w:ilvl="6" w:tplc="0409000F" w:tentative="1">
+      <w:start w:val="1"/>
+      <w:numFmt w:val="decimal"/>
+      <w:lvlText w:val="%7."/>
+      <w:lvlJc w:val="left"/>
+      <w:pPr>
+        <w:ind w:left="5040" w:hanging="360"/>
+      </w:pPr>
+    </w:lvl>
+    <w:lvl w:ilvl="7" w:tplc="04090019" w:tentative="1">
+      <w:start w:val="1"/>
+      <w:numFmt w:val="lowerLetter"/>
+      <w:lvlText w:val="%8."/>
+      <w:lvlJc w:val="left"/>
+      <w:pPr>
+        <w:ind w:left="5760" w:hanging="360"/>
+      </w:pPr>
+    </w:lvl>
+    <w:lvl w:ilvl="8" w:tplc="0409001B" w:tentative="1">
+      <w:start w:val="1"/>
+      <w:numFmt w:val="lowerRoman"/>
+      <w:lvlText w:val="%9."/>
+      <w:lvlJc w:val="right"/>
+      <w:pPr>
+        <w:ind w:left="6480" w:hanging="180"/>
+      </w:pPr>
+    </w:lvl>
+  </w:abstractNum>
+  <w:abstractNum w:abstractNumId="5">
+    <w:nsid w:val="70C16A21"/>
+    <w:multiLevelType w:val="hybridMultilevel"/>
+    <w:tmpl w:val="94201416"/>
+    <w:lvl w:ilvl="0" w:tplc="04090019">
+      <w:start w:val="1"/>
+      <w:numFmt w:val="lowerLetter"/>
+      <w:lvlText w:val="%1."/>
+      <w:lvlJc w:val="left"/>
+      <w:pPr>
+        <w:ind w:left="720" w:hanging="360"/>
+      </w:pPr>
+      <w:rPr>
+        <w:rFonts w:hint="default"/>
+      </w:rPr>
+    </w:lvl>
+    <w:lvl w:ilvl="1" w:tplc="04090003" w:tentative="1">
+      <w:start w:val="1"/>
+      <w:numFmt w:val="bullet"/>
+      <w:lvlText w:val="o"/>
+      <w:lvlJc w:val="left"/>
+      <w:pPr>
+        <w:ind w:left="1440" w:hanging="360"/>
+      </w:pPr>
+      <w:rPr>
+        <w:rFonts w:ascii="Courier New" w:hAnsi="Courier New" w:cs="Courier New" w:hint="default"/>
+      </w:rPr>
+    </w:lvl>
+    <w:lvl w:ilvl="2" w:tplc="04090005" w:tentative="1">
+      <w:start w:val="1"/>
+      <w:numFmt w:val="bullet"/>
+      <w:lvlText w:val=""/>
+      <w:lvlJc w:val="left"/>
+      <w:pPr>
+        <w:ind w:left="2160" w:hanging="360"/>
+      </w:pPr>
+      <w:rPr>
+        <w:rFonts w:ascii="Wingdings" w:hAnsi="Wingdings" w:hint="default"/>
+      </w:rPr>
+    </w:lvl>
+    <w:lvl w:ilvl="3" w:tplc="04090001" w:tentative="1">
+      <w:start w:val="1"/>
+      <w:numFmt w:val="bullet"/>
+      <w:lvlText w:val=""/>
+      <w:lvlJc w:val="left"/>
+      <w:pPr>
+        <w:ind w:left="2880" w:hanging="360"/>
+      </w:pPr>
+      <w:rPr>
+        <w:rFonts w:ascii="Symbol" w:hAnsi="Symbol" w:hint="default"/>
+      </w:rPr>
+    </w:lvl>
+    <w:lvl w:ilvl="4" w:tplc="04090003" w:tentative="1">
+      <w:start w:val="1"/>
+      <w:numFmt w:val="bullet"/>
+      <w:lvlText w:val="o"/>
+      <w:lvlJc w:val="left"/>
+      <w:pPr>
+        <w:ind w:left="3600" w:hanging="360"/>
+      </w:pPr>
+      <w:rPr>
+        <w:rFonts w:ascii="Courier New" w:hAnsi="Courier New" w:cs="Courier New" w:hint="default"/>
+      </w:rPr>
+    </w:lvl>
+    <w:lvl w:ilvl="5" w:tplc="04090005" w:tentative="1">
+      <w:start w:val="1"/>
+      <w:numFmt w:val="bullet"/>
+      <w:lvlText w:val=""/>
+      <w:lvlJc w:val="left"/>
+      <w:pPr>
+        <w:ind w:left="4320" w:hanging="360"/>
+      </w:pPr>
+      <w:rPr>
+        <w:rFonts w:ascii="Wingdings" w:hAnsi="Wingdings" w:hint="default"/>
+      </w:rPr>
+    </w:lvl>
+    <w:lvl w:ilvl="6" w:tplc="04090001" w:tentative="1">
+      <w:start w:val="1"/>
+      <w:numFmt w:val="bullet"/>
+      <w:lvlText w:val=""/>
+      <w:lvlJc w:val="left"/>
+      <w:pPr>
+        <w:ind w:left="5040" w:hanging="360"/>
+      </w:pPr>
+      <w:rPr>
+        <w:rFonts w:ascii="Symbol" w:hAnsi="Symbol" w:hint="default"/>
+      </w:rPr>
+    </w:lvl>
+    <w:lvl w:ilvl="7" w:tplc="04090003" w:tentative="1">
+      <w:start w:val="1"/>
+      <w:numFmt w:val="bullet"/>
+      <w:lvlText w:val="o"/>
+      <w:lvlJc w:val="left"/>
+      <w:pPr>
+        <w:ind w:left="5760" w:hanging="360"/>
+      </w:pPr>
+      <w:rPr>
+        <w:rFonts w:ascii="Courier New" w:hAnsi="Courier New" w:cs="Courier New" w:hint="default"/>
+      </w:rPr>
+    </w:lvl>
+    <w:lvl w:ilvl="8" w:tplc="04090005" w:tentative="1">
+      <w:start w:val="1"/>
+      <w:numFmt w:val="bullet"/>
+      <w:lvlText w:val=""/>
+      <w:lvlJc w:val="left"/>
+      <w:pPr>
+        <w:ind w:left="6480" w:hanging="360"/>
+      </w:pPr>
+      <w:rPr>
+        <w:rFonts w:ascii="Wingdings" w:hAnsi="Wingdings" w:hint="default"/>
+      </w:rPr>
+    </w:lvl>
+  </w:abstractNum>
+  <w:abstractNum w:abstractNumId="6">
+    <w:nsid w:val="778925D9"/>
+    <w:multiLevelType w:val="hybridMultilevel"/>
+    <w:tmpl w:val="6360D3CE"/>
+    <w:lvl w:ilvl="0" w:tplc="0409000F">
+      <w:start w:val="1"/>
+      <w:numFmt w:val="decimal"/>
+      <w:lvlText w:val="%1."/>
+      <w:lvlJc w:val="left"/>
+      <w:pPr>
+        <w:ind w:left="720" w:hanging="360"/>
+      </w:pPr>
+    </w:lvl>
+    <w:lvl w:ilvl="1" w:tplc="04090019" w:tentative="1">
+      <w:start w:val="1"/>
+      <w:numFmt w:val="lowerLetter"/>
+      <w:lvlText w:val="%2."/>
+      <w:lvlJc w:val="left"/>
+      <w:pPr>
+        <w:ind w:left="1440" w:hanging="360"/>
+      </w:pPr>
+    </w:lvl>
+    <w:lvl w:ilvl="2" w:tplc="0409001B" w:tentative="1">
+      <w:start w:val="1"/>
+      <w:numFmt w:val="lowerRoman"/>
+      <w:lvlText w:val="%3."/>
+      <w:lvlJc w:val="right"/>
+      <w:pPr>
+        <w:ind w:left="2160" w:hanging="180"/>
+      </w:pPr>
+    </w:lvl>
+    <w:lvl w:ilvl="3" w:tplc="0409000F" w:tentative="1">
+      <w:start w:val="1"/>
+      <w:numFmt w:val="decimal"/>
+      <w:lvlText w:val="%4."/>
+      <w:lvlJc w:val="left"/>
+      <w:pPr>
+        <w:ind w:left="2880" w:hanging="360"/>
+      </w:pPr>
+    </w:lvl>
+    <w:lvl w:ilvl="4" w:tplc="04090019" w:tentative="1">
+      <w:start w:val="1"/>
+      <w:numFmt w:val="lowerLetter"/>
+      <w:lvlText w:val="%5."/>
+      <w:lvlJc w:val="left"/>
+      <w:pPr>
+        <w:ind w:left="3600" w:hanging="360"/>
+      </w:pPr>
+    </w:lvl>
+    <w:lvl w:ilvl="5" w:tplc="0409001B" w:tentative="1">
+      <w:start w:val="1"/>
+      <w:numFmt w:val="lowerRoman"/>
+      <w:lvlText w:val="%6."/>
+      <w:lvlJc w:val="right"/>
+      <w:pPr>
+        <w:ind w:left="4320" w:hanging="180"/>
+      </w:pPr>
+    </w:lvl>
+    <w:lvl w:ilvl="6" w:tplc="0409000F" w:tentative="1">
+      <w:start w:val="1"/>
+      <w:numFmt w:val="decimal"/>
+      <w:lvlText w:val="%7."/>
+      <w:lvlJc w:val="left"/>
+      <w:pPr>
+        <w:ind w:left="5040" w:hanging="360"/>
+      </w:pPr>
+    </w:lvl>
+    <w:lvl w:ilvl="7" w:tplc="04090019" w:tentative="1">
+      <w:start w:val="1"/>
+      <w:numFmt w:val="lowerLetter"/>
+      <w:lvlText w:val="%8."/>
+      <w:lvlJc w:val="left"/>
+      <w:pPr>
+        <w:ind w:left="5760" w:hanging="360"/>
+      </w:pPr>
+    </w:lvl>
+    <w:lvl w:ilvl="8" w:tplc="0409001B" w:tentative="1">
+      <w:start w:val="1"/>
+      <w:numFmt w:val="lowerRoman"/>
+      <w:lvlText w:val="%9."/>
+      <w:lvlJc w:val="right"/>
+      <w:pPr>
+        <w:ind w:left="6480" w:hanging="180"/>
+      </w:pPr>
+    </w:lvl>
+  </w:abstractNum>
+  <w:abstractNum w:abstractNumId="7">
     <w:nsid w:val="7C522045"/>
     <w:multiLevelType w:val="hybridMultilevel"/>
     <w:tmpl w:val="5A7A6C90"/>
@@ -416,13 +1075,34 @@
     </w:lvl>
   </w:abstractNum>
   <w:num w:numId="1">
+    <w:abstractNumId w:val="7"/>
+  </w:num>
+  <w:num w:numId="2">
+    <w:abstractNumId w:val="1"/>
+  </w:num>
+  <w:num w:numId="3">
     <w:abstractNumId w:val="0"/>
+  </w:num>
+  <w:num w:numId="4">
+    <w:abstractNumId w:val="5"/>
+  </w:num>
+  <w:num w:numId="5">
+    <w:abstractNumId w:val="4"/>
+  </w:num>
+  <w:num w:numId="6">
+    <w:abstractNumId w:val="6"/>
+  </w:num>
+  <w:num w:numId="7">
+    <w:abstractNumId w:val="3"/>
+  </w:num>
+  <w:num w:numId="8">
+    <w:abstractNumId w:val="2"/>
   </w:num>
 </w:numbering>
 </file>
 
 <file path=word/styles.xml><?xml version="1.0" encoding="utf-8"?>
-<w:styles xmlns:r="http://schemas.openxmlformats.org/officeDocument/2006/relationships" xmlns:w="http://schemas.openxmlformats.org/wordprocessingml/2006/main">
+<w:styles xmlns:mc="http://schemas.openxmlformats.org/markup-compatibility/2006" xmlns:r="http://schemas.openxmlformats.org/officeDocument/2006/relationships" xmlns:w="http://schemas.openxmlformats.org/wordprocessingml/2006/main" xmlns:w14="http://schemas.microsoft.com/office/word/2010/wordml" mc:Ignorable="w14">
   <w:docDefaults>
     <w:rPrDefault>
       <w:rPr>
@@ -593,7 +1273,6 @@
     <w:uiPriority w:val="99"/>
     <w:semiHidden/>
     <w:unhideWhenUsed/>
-    <w:qFormat/>
     <w:tblPr>
       <w:tblInd w:w="0" w:type="dxa"/>
       <w:tblCellMar>
@@ -631,6 +1310,15 @@
       <w:color w:val="0563C1" w:themeColor="hyperlink"/>
       <w:u w:val="single"/>
     </w:rPr>
+  </w:style>
+  <w:style w:type="paragraph" w:styleId="NoSpacing">
+    <w:name w:val="No Spacing"/>
+    <w:uiPriority w:val="1"/>
+    <w:qFormat/>
+    <w:rsid w:val="006120EE"/>
+    <w:pPr>
+      <w:spacing w:after="0" w:line="240" w:lineRule="auto"/>
+    </w:pPr>
   </w:style>
 </w:styles>
 </file>

</xml_diff>

<commit_message>
javascript dan DOM -add latihan suwitjawa
</commit_message>
<xml_diff>
--- a/javascript/Javascript dan DOM/Javascript dan DOM.docx
+++ b/javascript/Javascript dan DOM/Javascript dan DOM.docx
@@ -225,6 +225,17 @@
           <w:t>ex1</w:t>
         </w:r>
       </w:hyperlink>
+      <w:r>
+        <w:t xml:space="preserve">  </w:t>
+      </w:r>
+      <w:hyperlink r:id="rId18" w:history="1">
+        <w:r>
+          <w:rPr>
+            <w:rStyle w:val="Hyperlink"/>
+          </w:rPr>
+          <w:t>ex2</w:t>
+        </w:r>
+      </w:hyperlink>
     </w:p>
     <w:p>
       <w:pPr>
@@ -240,7 +251,7 @@
       <w:r>
         <w:t xml:space="preserve">  </w:t>
       </w:r>
-      <w:hyperlink r:id="rId18" w:history="1">
+      <w:hyperlink r:id="rId19" w:history="1">
         <w:r>
           <w:rPr>
             <w:rStyle w:val="Hyperlink"/>
@@ -263,7 +274,7 @@
       <w:r>
         <w:t xml:space="preserve">   </w:t>
       </w:r>
-      <w:hyperlink r:id="rId19" w:history="1">
+      <w:hyperlink r:id="rId20" w:history="1">
         <w:r>
           <w:rPr>
             <w:rStyle w:val="Hyperlink"/>
@@ -286,7 +297,7 @@
       <w:r>
         <w:t xml:space="preserve">  </w:t>
       </w:r>
-      <w:hyperlink r:id="rId20" w:history="1">
+      <w:hyperlink r:id="rId21" w:history="1">
         <w:r>
           <w:rPr>
             <w:rStyle w:val="Hyperlink"/>
@@ -306,7 +317,7 @@
       <w:r>
         <w:t xml:space="preserve">LATIHAN DOM </w:t>
       </w:r>
-      <w:hyperlink r:id="rId21" w:history="1">
+      <w:hyperlink r:id="rId22" w:history="1">
         <w:r>
           <w:rPr>
             <w:rStyle w:val="Hyperlink"/>
@@ -1780,7 +1791,7 @@
   <a:extraClrSchemeLst/>
   <a:extLst>
     <a:ext uri="{05A4C25C-085E-4340-85A3-A5531E510DB2}">
-      <thm15:themeFamily xmlns:thm15="http://schemas.microsoft.com/office/thememl/2012/main" xmlns="" name="Office Theme" id="{62F939B6-93AF-4DB8-9C6B-D6C7DFDC589F}" vid="{4A3C46E8-61CC-4603-A589-7422A47A8E4A}"/>
+      <thm15:themeFamily xmlns="" xmlns:thm15="http://schemas.microsoft.com/office/thememl/2012/main" name="Office Theme" id="{62F939B6-93AF-4DB8-9C6B-D6C7DFDC589F}" vid="{4A3C46E8-61CC-4603-A589-7422A47A8E4A}"/>
     </a:ext>
   </a:extLst>
 </a:theme>

</xml_diff>

<commit_message>
modified javascript dan dom - selesai
</commit_message>
<xml_diff>
--- a/javascript/Javascript dan DOM/Javascript dan DOM.docx
+++ b/javascript/Javascript dan DOM/Javascript dan DOM.docx
@@ -246,17 +246,28 @@
         </w:numPr>
       </w:pPr>
       <w:r>
-        <w:t>DOM TRAVERSAL : parentNode, parentElement, nextSibling, nextElementSibling, previousSibling, previousElementSibling</w:t>
-      </w:r>
+        <w:t xml:space="preserve">DOM TRAVERSAL </w:t>
+      </w:r>
+      <w:r>
+        <w:t xml:space="preserve"> </w:t>
+      </w:r>
+      <w:hyperlink r:id="rId19" w:history="1">
+        <w:r>
+          <w:rPr>
+            <w:rStyle w:val="Hyperlink"/>
+          </w:rPr>
+          <w:t>vid</w:t>
+        </w:r>
+      </w:hyperlink>
       <w:r>
         <w:t xml:space="preserve">  </w:t>
       </w:r>
-      <w:hyperlink r:id="rId19" w:history="1">
-        <w:r>
-          <w:rPr>
-            <w:rStyle w:val="Hyperlink"/>
-          </w:rPr>
-          <w:t>vid</w:t>
+      <w:hyperlink r:id="rId20" w:history="1">
+        <w:r>
+          <w:rPr>
+            <w:rStyle w:val="Hyperlink"/>
+          </w:rPr>
+          <w:t>ex</w:t>
         </w:r>
       </w:hyperlink>
     </w:p>
@@ -274,12 +285,23 @@
       <w:r>
         <w:t xml:space="preserve">   </w:t>
       </w:r>
-      <w:hyperlink r:id="rId20" w:history="1">
+      <w:hyperlink r:id="rId21" w:history="1">
         <w:r>
           <w:rPr>
             <w:rStyle w:val="Hyperlink"/>
           </w:rPr>
           <w:t>vid</w:t>
+        </w:r>
+      </w:hyperlink>
+      <w:r>
+        <w:t xml:space="preserve">   </w:t>
+      </w:r>
+      <w:hyperlink r:id="rId22" w:history="1">
+        <w:r>
+          <w:rPr>
+            <w:rStyle w:val="Hyperlink"/>
+          </w:rPr>
+          <w:t>ex</w:t>
         </w:r>
       </w:hyperlink>
     </w:p>
@@ -292,17 +314,31 @@
         </w:numPr>
       </w:pPr>
       <w:r>
-        <w:t>EVENT BUBBLING: e.stopPropagation();</w:t>
+        <w:t>EVEN</w:t>
+      </w:r>
+      <w:r>
+        <w:t xml:space="preserve">T BUBBLING: e.stopPropagation()  </w:t>
       </w:r>
       <w:r>
         <w:t xml:space="preserve">  </w:t>
       </w:r>
-      <w:hyperlink r:id="rId21" w:history="1">
+      <w:hyperlink r:id="rId23" w:history="1">
         <w:r>
           <w:rPr>
             <w:rStyle w:val="Hyperlink"/>
           </w:rPr>
           <w:t>vid</w:t>
+        </w:r>
+      </w:hyperlink>
+      <w:r>
+        <w:t xml:space="preserve">  </w:t>
+      </w:r>
+      <w:hyperlink r:id="rId24" w:history="1">
+        <w:r>
+          <w:rPr>
+            <w:rStyle w:val="Hyperlink"/>
+          </w:rPr>
+          <w:t>ex</w:t>
         </w:r>
       </w:hyperlink>
     </w:p>
@@ -317,12 +353,23 @@
       <w:r>
         <w:t xml:space="preserve">LATIHAN DOM </w:t>
       </w:r>
-      <w:hyperlink r:id="rId22" w:history="1">
+      <w:hyperlink r:id="rId25" w:history="1">
         <w:r>
           <w:rPr>
             <w:rStyle w:val="Hyperlink"/>
           </w:rPr>
           <w:t>buatImageGallery</w:t>
+        </w:r>
+      </w:hyperlink>
+      <w:r>
+        <w:t xml:space="preserve">   </w:t>
+      </w:r>
+      <w:hyperlink r:id="rId26" w:history="1">
+        <w:r>
+          <w:rPr>
+            <w:rStyle w:val="Hyperlink"/>
+          </w:rPr>
+          <w:t>ex</w:t>
         </w:r>
       </w:hyperlink>
     </w:p>

</xml_diff>